<commit_message>
Class Plus checked in
Class Plus checked in
</commit_message>
<xml_diff>
--- a/Offline/BusinessManagement/ClassPlus/ClassPlus-Questions.docx
+++ b/Offline/BusinessManagement/ClassPlus/ClassPlus-Questions.docx
@@ -534,13 +534,7 @@
         <w:rPr>
           <w:lang w:val="en-US"/>
         </w:rPr>
-        <w:t xml:space="preserve"> </w:t>
-      </w:r>
-      <w:r>
-        <w:rPr>
-          <w:lang w:val="en-US"/>
-        </w:rPr>
-        <w:t>Technical Team Question</w:t>
+        <w:t xml:space="preserve"> Technical Team Question</w:t>
       </w:r>
     </w:p>
     <w:p>
@@ -1032,20 +1026,12 @@
         </w:rPr>
         <w:t xml:space="preserve">For </w:t>
       </w:r>
-      <w:proofErr w:type="gramStart"/>
-      <w:r>
-        <w:rPr>
-          <w:lang w:val="en-US"/>
-        </w:rPr>
-        <w:t xml:space="preserve">store </w:t>
-      </w:r>
-      <w:r>
-        <w:rPr>
-          <w:lang w:val="en-US"/>
-        </w:rPr>
-        <w:t xml:space="preserve"> upload</w:t>
-      </w:r>
-      <w:proofErr w:type="gramEnd"/>
+      <w:r>
+        <w:rPr>
+          <w:lang w:val="en-US"/>
+        </w:rPr>
+        <w:t>store upload</w:t>
+      </w:r>
       <w:r>
         <w:rPr>
           <w:lang w:val="en-US"/>
@@ -1118,6 +1104,407 @@
         </w:rPr>
         <w:t>HMS</w:t>
       </w:r>
+    </w:p>
+    <w:p>
+      <w:pPr>
+        <w:rPr>
+          <w:lang w:val="en-US"/>
+        </w:rPr>
+      </w:pPr>
+    </w:p>
+    <w:p>
+      <w:pPr>
+        <w:pStyle w:val="NoSpacing"/>
+        <w:rPr>
+          <w:lang w:val="en-US"/>
+        </w:rPr>
+      </w:pPr>
+      <w:r>
+        <w:rPr>
+          <w:lang w:val="en-US"/>
+        </w:rPr>
+        <w:t xml:space="preserve">Kindly transfer the amount and share the screenshot of the transaction ID </w:t>
+      </w:r>
+    </w:p>
+    <w:p>
+      <w:pPr>
+        <w:pStyle w:val="NoSpacing"/>
+        <w:rPr>
+          <w:lang w:val="en-US"/>
+        </w:rPr>
+      </w:pPr>
+    </w:p>
+    <w:p>
+      <w:pPr>
+        <w:pStyle w:val="NoSpacing"/>
+        <w:rPr>
+          <w:lang w:val="en-US"/>
+        </w:rPr>
+      </w:pPr>
+      <w:r>
+        <w:rPr>
+          <w:lang w:val="en-US"/>
+        </w:rPr>
+        <w:t>*Payment Modes</w:t>
+      </w:r>
+    </w:p>
+    <w:p>
+      <w:pPr>
+        <w:pStyle w:val="NoSpacing"/>
+        <w:rPr>
+          <w:lang w:val="en-US"/>
+        </w:rPr>
+      </w:pPr>
+      <w:r>
+        <w:rPr>
+          <w:lang w:val="en-US"/>
+        </w:rPr>
+        <w:t>1. Razorpay(For Debit/Credit Card Payment</w:t>
+      </w:r>
+      <w:proofErr w:type="gramStart"/>
+      <w:r>
+        <w:rPr>
+          <w:lang w:val="en-US"/>
+        </w:rPr>
+        <w:t>) :</w:t>
+      </w:r>
+      <w:proofErr w:type="gramEnd"/>
+      <w:r>
+        <w:rPr>
+          <w:lang w:val="en-US"/>
+        </w:rPr>
+        <w:t xml:space="preserve"> https://rzp.io/l/classpluspay</w:t>
+      </w:r>
+    </w:p>
+    <w:p>
+      <w:pPr>
+        <w:pStyle w:val="NoSpacing"/>
+        <w:rPr>
+          <w:lang w:val="en-US"/>
+        </w:rPr>
+      </w:pPr>
+    </w:p>
+    <w:p>
+      <w:pPr>
+        <w:pStyle w:val="NoSpacing"/>
+        <w:rPr>
+          <w:lang w:val="en-US"/>
+        </w:rPr>
+      </w:pPr>
+      <w:r>
+        <w:rPr>
+          <w:lang w:val="en-US"/>
+        </w:rPr>
+        <w:t>2. Paytm: 7290085269</w:t>
+      </w:r>
+    </w:p>
+    <w:p>
+      <w:pPr>
+        <w:pStyle w:val="NoSpacing"/>
+        <w:rPr>
+          <w:lang w:val="en-US"/>
+        </w:rPr>
+      </w:pPr>
+    </w:p>
+    <w:p>
+      <w:pPr>
+        <w:pStyle w:val="NoSpacing"/>
+        <w:rPr>
+          <w:lang w:val="en-US"/>
+        </w:rPr>
+      </w:pPr>
+      <w:r>
+        <w:rPr>
+          <w:lang w:val="en-US"/>
+        </w:rPr>
+        <w:t>3. HDFC Bank account (For IMPS/NEFT)</w:t>
+      </w:r>
+    </w:p>
+    <w:p>
+      <w:pPr>
+        <w:pStyle w:val="NoSpacing"/>
+        <w:rPr>
+          <w:lang w:val="en-US"/>
+        </w:rPr>
+      </w:pPr>
+      <w:r>
+        <w:rPr>
+          <w:lang w:val="en-US"/>
+        </w:rPr>
+        <w:t xml:space="preserve">    Beneficiary Name: BUNCH MICROTECHNOLOGIES PVT LTD</w:t>
+      </w:r>
+    </w:p>
+    <w:p>
+      <w:pPr>
+        <w:pStyle w:val="NoSpacing"/>
+        <w:rPr>
+          <w:lang w:val="en-US"/>
+        </w:rPr>
+      </w:pPr>
+      <w:r>
+        <w:rPr>
+          <w:lang w:val="en-US"/>
+        </w:rPr>
+        <w:t xml:space="preserve">    Account Number: 50200058786322</w:t>
+      </w:r>
+    </w:p>
+    <w:p>
+      <w:pPr>
+        <w:pStyle w:val="NoSpacing"/>
+        <w:rPr>
+          <w:lang w:val="en-US"/>
+        </w:rPr>
+      </w:pPr>
+      <w:r>
+        <w:rPr>
+          <w:lang w:val="en-US"/>
+        </w:rPr>
+        <w:t xml:space="preserve">    IFSC code: HDFC0000088</w:t>
+      </w:r>
+    </w:p>
+    <w:p>
+      <w:pPr>
+        <w:pStyle w:val="NoSpacing"/>
+        <w:rPr>
+          <w:lang w:val="en-US"/>
+        </w:rPr>
+      </w:pPr>
+    </w:p>
+    <w:p>
+      <w:pPr>
+        <w:pStyle w:val="NoSpacing"/>
+        <w:rPr>
+          <w:lang w:val="en-US"/>
+        </w:rPr>
+      </w:pPr>
+      <w:r>
+        <w:rPr>
+          <w:lang w:val="en-US"/>
+        </w:rPr>
+        <w:t>4. UPI ID: 036596b@citi  (Phone Pe/Gpay)</w:t>
+      </w:r>
+    </w:p>
+    <w:p>
+      <w:pPr>
+        <w:pStyle w:val="NoSpacing"/>
+        <w:rPr>
+          <w:lang w:val="en-US"/>
+        </w:rPr>
+      </w:pPr>
+    </w:p>
+    <w:p>
+      <w:pPr>
+        <w:pStyle w:val="NoSpacing"/>
+        <w:rPr>
+          <w:lang w:val="en-US"/>
+        </w:rPr>
+      </w:pPr>
+      <w:r>
+        <w:rPr>
+          <w:lang w:val="en-US"/>
+        </w:rPr>
+        <w:t>5. PhoneP</w:t>
+      </w:r>
+      <w:r>
+        <w:rPr>
+          <w:lang w:val="en-US"/>
+        </w:rPr>
+        <w:t>ay</w:t>
+      </w:r>
+      <w:r>
+        <w:rPr>
+          <w:lang w:val="en-US"/>
+        </w:rPr>
+        <w:t xml:space="preserve">/Gpay </w:t>
+      </w:r>
+      <w:r>
+        <w:rPr>
+          <w:lang w:val="en-US"/>
+        </w:rPr>
+        <w:t>Number:</w:t>
+      </w:r>
+      <w:r>
+        <w:rPr>
+          <w:lang w:val="en-US"/>
+        </w:rPr>
+        <w:t xml:space="preserve">  7400076000</w:t>
+      </w:r>
+    </w:p>
+    <w:p>
+      <w:pPr>
+        <w:pStyle w:val="NoSpacing"/>
+        <w:rPr>
+          <w:lang w:val="en-US"/>
+        </w:rPr>
+      </w:pPr>
+    </w:p>
+    <w:p>
+      <w:pPr>
+        <w:pStyle w:val="NoSpacing"/>
+        <w:rPr>
+          <w:lang w:val="en-US"/>
+        </w:rPr>
+      </w:pPr>
+      <w:r>
+        <w:rPr>
+          <w:lang w:val="en-US"/>
+        </w:rPr>
+        <w:t>Client Name:</w:t>
+      </w:r>
+    </w:p>
+    <w:p>
+      <w:pPr>
+        <w:pStyle w:val="NoSpacing"/>
+        <w:rPr>
+          <w:lang w:val="en-US"/>
+        </w:rPr>
+      </w:pPr>
+      <w:r>
+        <w:rPr>
+          <w:lang w:val="en-US"/>
+        </w:rPr>
+        <w:t>Institute Name:</w:t>
+      </w:r>
+    </w:p>
+    <w:p>
+      <w:pPr>
+        <w:pStyle w:val="NoSpacing"/>
+        <w:rPr>
+          <w:lang w:val="en-US"/>
+        </w:rPr>
+      </w:pPr>
+      <w:r>
+        <w:rPr>
+          <w:lang w:val="en-US"/>
+        </w:rPr>
+        <w:t>Address:</w:t>
+      </w:r>
+    </w:p>
+    <w:p>
+      <w:pPr>
+        <w:pStyle w:val="NoSpacing"/>
+        <w:rPr>
+          <w:lang w:val="en-US"/>
+        </w:rPr>
+      </w:pPr>
+      <w:r>
+        <w:rPr>
+          <w:lang w:val="en-US"/>
+        </w:rPr>
+        <w:t>Premium (</w:t>
+      </w:r>
+      <w:r>
+        <w:rPr>
+          <w:lang w:val="en-US"/>
+        </w:rPr>
+        <w:t>main)</w:t>
+      </w:r>
+      <w:r>
+        <w:rPr>
+          <w:lang w:val="en-US"/>
+        </w:rPr>
+        <w:t xml:space="preserve"> phone number:</w:t>
+      </w:r>
+    </w:p>
+    <w:p>
+      <w:pPr>
+        <w:pStyle w:val="NoSpacing"/>
+        <w:rPr>
+          <w:lang w:val="en-US"/>
+        </w:rPr>
+      </w:pPr>
+      <w:r>
+        <w:rPr>
+          <w:lang w:val="en-US"/>
+        </w:rPr>
+        <w:t>Inquiry phone number:</w:t>
+      </w:r>
+    </w:p>
+    <w:p>
+      <w:pPr>
+        <w:pStyle w:val="NoSpacing"/>
+        <w:rPr>
+          <w:lang w:val="en-US"/>
+        </w:rPr>
+      </w:pPr>
+      <w:r>
+        <w:rPr>
+          <w:lang w:val="en-US"/>
+        </w:rPr>
+        <w:t>Email id:</w:t>
+      </w:r>
+    </w:p>
+    <w:p>
+      <w:pPr>
+        <w:pStyle w:val="NoSpacing"/>
+        <w:rPr>
+          <w:lang w:val="en-US"/>
+        </w:rPr>
+      </w:pPr>
+      <w:r>
+        <w:rPr>
+          <w:lang w:val="en-US"/>
+        </w:rPr>
+        <w:t>App Name:</w:t>
+      </w:r>
+    </w:p>
+    <w:p>
+      <w:pPr>
+        <w:pStyle w:val="NoSpacing"/>
+        <w:rPr>
+          <w:lang w:val="en-US"/>
+        </w:rPr>
+      </w:pPr>
+      <w:r>
+        <w:rPr>
+          <w:lang w:val="en-US"/>
+        </w:rPr>
+        <w:t>App Logo:</w:t>
+      </w:r>
+    </w:p>
+    <w:p>
+      <w:pPr>
+        <w:pStyle w:val="NoSpacing"/>
+        <w:rPr>
+          <w:lang w:val="en-US"/>
+        </w:rPr>
+      </w:pPr>
+      <w:r>
+        <w:rPr>
+          <w:lang w:val="en-US"/>
+        </w:rPr>
+        <w:t>Experience (In years)</w:t>
+      </w:r>
+    </w:p>
+    <w:p>
+      <w:pPr>
+        <w:pStyle w:val="NoSpacing"/>
+        <w:rPr>
+          <w:lang w:val="en-US"/>
+        </w:rPr>
+      </w:pPr>
+      <w:r>
+        <w:rPr>
+          <w:lang w:val="en-US"/>
+        </w:rPr>
+        <w:t>Social Media Platform Link</w:t>
+      </w:r>
+    </w:p>
+    <w:p>
+      <w:pPr>
+        <w:pStyle w:val="NoSpacing"/>
+        <w:rPr>
+          <w:lang w:val="en-US"/>
+        </w:rPr>
+      </w:pPr>
+    </w:p>
+    <w:p>
+      <w:pPr>
+        <w:pStyle w:val="NoSpacing"/>
+        <w:rPr>
+          <w:lang w:val="en-US"/>
+        </w:rPr>
+      </w:pPr>
     </w:p>
     <w:p>
       <w:pPr>

</xml_diff>